<commit_message>
added some paragraph format supports.
</commit_message>
<xml_diff>
--- a/examples/word-files/just-text.docx
+++ b/examples/word-files/just-text.docx
@@ -387,6 +387,650 @@
           <w:lang w:val="en-US"/>
         </w:rPr>
         <w:t xml:space="preserve">. </w:t>
+      </w:r>
+    </w:p>
+    <w:p>
+      <w:pPr>
+        <w:rPr>
+          <w:lang w:val="en-US"/>
+        </w:rPr>
+      </w:pPr>
+    </w:p>
+    <w:p>
+      <w:pPr>
+        <w:jc w:val="center"/>
+        <w:rPr>
+          <w:lang w:val="en-US"/>
+        </w:rPr>
+      </w:pPr>
+      <w:r>
+        <w:rPr>
+          <w:lang w:val="en-US"/>
+        </w:rPr>
+        <w:t>Center alignment</w:t>
+      </w:r>
+    </w:p>
+    <w:p>
+      <w:pPr>
+        <w:jc w:val="right"/>
+        <w:rPr>
+          <w:lang w:val="en-US"/>
+        </w:rPr>
+      </w:pPr>
+      <w:r>
+        <w:rPr>
+          <w:lang w:val="en-US"/>
+        </w:rPr>
+        <w:t>Right alignment</w:t>
+      </w:r>
+    </w:p>
+    <w:p>
+      <w:pPr>
+        <w:rPr>
+          <w:lang w:val="en-US"/>
+        </w:rPr>
+      </w:pPr>
+      <w:r>
+        <w:rPr>
+          <w:lang w:val="en-US"/>
+        </w:rPr>
+        <w:t>Left alignment</w:t>
+      </w:r>
+    </w:p>
+    <w:p>
+      <w:pPr>
+        <w:jc w:val="both"/>
+        <w:rPr>
+          <w:lang w:val="en-US"/>
+        </w:rPr>
+      </w:pPr>
+      <w:r>
+        <w:rPr>
+          <w:lang w:val="en-US"/>
+        </w:rPr>
+        <w:t>Justify alignment</w:t>
+      </w:r>
+    </w:p>
+    <w:p>
+      <w:pPr>
+        <w:jc w:val="distribute"/>
+        <w:rPr>
+          <w:lang w:val="en-US"/>
+        </w:rPr>
+      </w:pPr>
+      <w:r>
+        <w:rPr>
+          <w:lang w:val="en-US"/>
+        </w:rPr>
+        <w:t>Distribute alignment</w:t>
+      </w:r>
+    </w:p>
+    <w:p>
+      <w:pPr>
+        <w:rPr>
+          <w:lang w:val="en-US"/>
+        </w:rPr>
+      </w:pPr>
+    </w:p>
+    <w:p>
+      <w:pPr>
+        <w:ind w:left="284"/>
+        <w:rPr>
+          <w:lang w:val="en-US"/>
+        </w:rPr>
+      </w:pPr>
+      <w:r>
+        <w:rPr>
+          <w:lang w:val="en-US"/>
+        </w:rPr>
+        <w:t>Left indent</w:t>
+      </w:r>
+      <w:r>
+        <w:rPr>
+          <w:lang w:val="en-US"/>
+        </w:rPr>
+        <w:t xml:space="preserve"> very long content </w:t>
+      </w:r>
+      <w:proofErr w:type="spellStart"/>
+      <w:r>
+        <w:rPr>
+          <w:lang w:val="en-US"/>
+        </w:rPr>
+        <w:t>xxxxxxxxxxxxxxxxxxxxxxxxxxxxxxxxxxxxxxxxx</w:t>
+      </w:r>
+      <w:proofErr w:type="spellEnd"/>
+      <w:r>
+        <w:rPr>
+          <w:lang w:val="en-US"/>
+        </w:rPr>
+        <w:t xml:space="preserve"> really long. How long? So long…</w:t>
+      </w:r>
+    </w:p>
+    <w:p>
+      <w:pPr>
+        <w:ind w:firstLine="284"/>
+        <w:rPr>
+          <w:lang w:val="en-US"/>
+        </w:rPr>
+      </w:pPr>
+    </w:p>
+    <w:p>
+      <w:pPr>
+        <w:ind w:firstLine="284"/>
+        <w:rPr>
+          <w:lang w:val="en-US"/>
+        </w:rPr>
+      </w:pPr>
+      <w:r>
+        <w:rPr>
+          <w:lang w:val="en-US"/>
+        </w:rPr>
+        <w:t>Only 1</w:t>
+      </w:r>
+      <w:r>
+        <w:rPr>
+          <w:vertAlign w:val="superscript"/>
+          <w:lang w:val="en-US"/>
+        </w:rPr>
+        <w:t>st</w:t>
+      </w:r>
+      <w:r>
+        <w:rPr>
+          <w:lang w:val="en-US"/>
+        </w:rPr>
+        <w:t xml:space="preserve"> line indent, also very long content </w:t>
+      </w:r>
+      <w:proofErr w:type="spellStart"/>
+      <w:r>
+        <w:rPr>
+          <w:lang w:val="en-US"/>
+        </w:rPr>
+        <w:t>xxxxxxxxxxxxxxxxxxxxxxxxxxxxxxxxxxxxxxxxx</w:t>
+      </w:r>
+      <w:proofErr w:type="spellEnd"/>
+      <w:r>
+        <w:rPr>
+          <w:lang w:val="en-US"/>
+        </w:rPr>
+        <w:t xml:space="preserve"> really long. How long? So long…</w:t>
+      </w:r>
+    </w:p>
+    <w:p>
+      <w:pPr>
+        <w:ind w:firstLine="284"/>
+        <w:rPr>
+          <w:lang w:val="en-US"/>
+        </w:rPr>
+      </w:pPr>
+    </w:p>
+    <w:p>
+      <w:pPr>
+        <w:ind w:left="284" w:hanging="284"/>
+        <w:rPr>
+          <w:lang w:val="en-US"/>
+        </w:rPr>
+      </w:pPr>
+      <w:r>
+        <w:rPr>
+          <w:lang w:val="en-US"/>
+        </w:rPr>
+        <w:t>Only 1</w:t>
+      </w:r>
+      <w:r>
+        <w:rPr>
+          <w:vertAlign w:val="superscript"/>
+          <w:lang w:val="en-US"/>
+        </w:rPr>
+        <w:t>st</w:t>
+      </w:r>
+      <w:r>
+        <w:rPr>
+          <w:lang w:val="en-US"/>
+        </w:rPr>
+        <w:t xml:space="preserve"> line </w:t>
+      </w:r>
+      <w:r>
+        <w:rPr>
+          <w:lang w:val="en-US"/>
+        </w:rPr>
+        <w:t>does not indent</w:t>
+      </w:r>
+      <w:r>
+        <w:rPr>
+          <w:lang w:val="en-US"/>
+        </w:rPr>
+        <w:t xml:space="preserve">, also very long content </w:t>
+      </w:r>
+      <w:proofErr w:type="spellStart"/>
+      <w:r>
+        <w:rPr>
+          <w:lang w:val="en-US"/>
+        </w:rPr>
+        <w:t>xxxxxxxxxxxxxxxxxxxxxxxxxxxxxxxxxxxxxxxxx</w:t>
+      </w:r>
+      <w:proofErr w:type="spellEnd"/>
+      <w:r>
+        <w:rPr>
+          <w:lang w:val="en-US"/>
+        </w:rPr>
+        <w:t xml:space="preserve"> really long. How long? So long…</w:t>
+      </w:r>
+    </w:p>
+    <w:p>
+      <w:pPr>
+        <w:ind w:firstLine="284"/>
+        <w:rPr>
+          <w:lang w:val="en-US"/>
+        </w:rPr>
+      </w:pPr>
+    </w:p>
+    <w:p>
+      <w:pPr>
+        <w:ind w:left="284" w:right="713" w:hanging="284"/>
+        <w:rPr>
+          <w:lang w:val="en-US"/>
+        </w:rPr>
+      </w:pPr>
+      <w:r>
+        <w:rPr>
+          <w:lang w:val="en-US"/>
+        </w:rPr>
+        <w:t>Right</w:t>
+      </w:r>
+      <w:r>
+        <w:rPr>
+          <w:lang w:val="en-US"/>
+        </w:rPr>
+        <w:t xml:space="preserve"> indent, also very long content </w:t>
+      </w:r>
+      <w:proofErr w:type="spellStart"/>
+      <w:r>
+        <w:rPr>
+          <w:lang w:val="en-US"/>
+        </w:rPr>
+        <w:t>xxxxxxxxxxxxxxxxxxxxxxxxxxxxxxxxxxxxxxxxx</w:t>
+      </w:r>
+      <w:proofErr w:type="spellEnd"/>
+      <w:r>
+        <w:rPr>
+          <w:lang w:val="en-US"/>
+        </w:rPr>
+        <w:t xml:space="preserve"> really long. How long? So long…</w:t>
+      </w:r>
+      <w:r>
+        <w:rPr>
+          <w:lang w:val="en-US"/>
+        </w:rPr>
+        <w:t xml:space="preserve"> </w:t>
+      </w:r>
+      <w:r>
+        <w:rPr>
+          <w:lang w:val="en-US"/>
+        </w:rPr>
+        <w:t xml:space="preserve">long content </w:t>
+      </w:r>
+      <w:proofErr w:type="spellStart"/>
+      <w:r>
+        <w:rPr>
+          <w:lang w:val="en-US"/>
+        </w:rPr>
+        <w:t>xxxxxxxxxxxxxxxxxxxxxxxxxxxxxxxxxxxxxxxxx</w:t>
+      </w:r>
+      <w:proofErr w:type="spellEnd"/>
+      <w:r>
+        <w:rPr>
+          <w:lang w:val="en-US"/>
+        </w:rPr>
+        <w:t xml:space="preserve"> with right indentation.</w:t>
+      </w:r>
+    </w:p>
+    <w:p>
+      <w:pPr>
+        <w:rPr>
+          <w:lang w:val="en-US"/>
+        </w:rPr>
+      </w:pPr>
+    </w:p>
+    <w:p>
+      <w:pPr>
+        <w:pBdr>
+          <w:top w:val="dotted" w:sz="4" w:space="1" w:color="auto"/>
+          <w:left w:val="dashSmallGap" w:sz="4" w:space="4" w:color="auto"/>
+          <w:bottom w:val="double" w:sz="4" w:space="1" w:color="auto"/>
+          <w:right w:val="dashed" w:sz="4" w:space="0" w:color="auto"/>
+        </w:pBdr>
+        <w:ind w:left="851" w:right="4" w:hanging="851"/>
+        <w:rPr>
+          <w:lang w:val="en-US"/>
+        </w:rPr>
+      </w:pPr>
+      <w:r>
+        <w:rPr>
+          <w:lang w:val="en-US"/>
+        </w:rPr>
+        <w:t xml:space="preserve">This is a paragraph in border. A border with red frame. This paragraph is surrounded by the border. And </w:t>
+      </w:r>
+      <w:r>
+        <w:rPr>
+          <w:lang w:val="en-US"/>
+        </w:rPr>
+        <w:t xml:space="preserve">I don’t know what to say, just want to make this paragraph long enough. </w:t>
+      </w:r>
+    </w:p>
+    <w:p>
+      <w:pPr>
+        <w:rPr>
+          <w:lang w:val="en-US"/>
+        </w:rPr>
+      </w:pPr>
+    </w:p>
+    <w:p>
+      <w:pPr>
+        <w:rPr>
+          <w:lang w:val="en-US"/>
+        </w:rPr>
+      </w:pPr>
+      <w:r>
+        <w:rPr>
+          <w:lang w:val="en-US"/>
+        </w:rPr>
+        <w:lastRenderedPageBreak/>
+        <w:t>A</w:t>
+      </w:r>
+      <w:r>
+        <w:rPr>
+          <w:lang w:val="en-US"/>
+        </w:rPr>
+        <w:t>n ordered list</w:t>
+      </w:r>
+      <w:r>
+        <w:rPr>
+          <w:lang w:val="en-US"/>
+        </w:rPr>
+        <w:t>.</w:t>
+      </w:r>
+    </w:p>
+    <w:p>
+      <w:pPr>
+        <w:pStyle w:val="ListParagraph"/>
+        <w:numPr>
+          <w:ilvl w:val="0"/>
+          <w:numId w:val="1"/>
+        </w:numPr>
+        <w:rPr>
+          <w:lang w:val="en-US"/>
+        </w:rPr>
+      </w:pPr>
+      <w:r>
+        <w:rPr>
+          <w:lang w:val="en-US"/>
+        </w:rPr>
+        <w:t>One</w:t>
+      </w:r>
+    </w:p>
+    <w:p>
+      <w:pPr>
+        <w:pStyle w:val="ListParagraph"/>
+        <w:numPr>
+          <w:ilvl w:val="0"/>
+          <w:numId w:val="1"/>
+        </w:numPr>
+        <w:rPr>
+          <w:lang w:val="en-US"/>
+        </w:rPr>
+      </w:pPr>
+      <w:r>
+        <w:rPr>
+          <w:lang w:val="en-US"/>
+        </w:rPr>
+        <w:t>Two</w:t>
+      </w:r>
+    </w:p>
+    <w:p>
+      <w:pPr>
+        <w:pStyle w:val="ListParagraph"/>
+        <w:numPr>
+          <w:ilvl w:val="1"/>
+          <w:numId w:val="1"/>
+        </w:numPr>
+        <w:rPr>
+          <w:lang w:val="en-US"/>
+        </w:rPr>
+      </w:pPr>
+      <w:r>
+        <w:rPr>
+          <w:lang w:val="en-US"/>
+        </w:rPr>
+        <w:t>Two A</w:t>
+      </w:r>
+    </w:p>
+    <w:p>
+      <w:pPr>
+        <w:pStyle w:val="ListParagraph"/>
+        <w:numPr>
+          <w:ilvl w:val="1"/>
+          <w:numId w:val="1"/>
+        </w:numPr>
+        <w:rPr>
+          <w:lang w:val="en-US"/>
+        </w:rPr>
+      </w:pPr>
+      <w:r>
+        <w:rPr>
+          <w:lang w:val="en-US"/>
+        </w:rPr>
+        <w:t>Two B</w:t>
+      </w:r>
+    </w:p>
+    <w:p>
+      <w:pPr>
+        <w:pStyle w:val="ListParagraph"/>
+        <w:numPr>
+          <w:ilvl w:val="0"/>
+          <w:numId w:val="1"/>
+        </w:numPr>
+        <w:rPr>
+          <w:lang w:val="en-US"/>
+        </w:rPr>
+      </w:pPr>
+      <w:r>
+        <w:rPr>
+          <w:lang w:val="en-US"/>
+        </w:rPr>
+        <w:t>Three</w:t>
+      </w:r>
+    </w:p>
+    <w:p>
+      <w:pPr>
+        <w:rPr>
+          <w:lang w:val="en-US"/>
+        </w:rPr>
+      </w:pPr>
+    </w:p>
+    <w:p>
+      <w:pPr>
+        <w:rPr>
+          <w:lang w:val="en-US"/>
+        </w:rPr>
+      </w:pPr>
+      <w:r>
+        <w:rPr>
+          <w:lang w:val="en-US"/>
+        </w:rPr>
+        <w:t>An unordered list.</w:t>
+      </w:r>
+    </w:p>
+    <w:p>
+      <w:pPr>
+        <w:pStyle w:val="ListParagraph"/>
+        <w:numPr>
+          <w:ilvl w:val="0"/>
+          <w:numId w:val="2"/>
+        </w:numPr>
+        <w:rPr>
+          <w:lang w:val="en-US"/>
+        </w:rPr>
+      </w:pPr>
+      <w:r>
+        <w:rPr>
+          <w:lang w:val="en-US"/>
+        </w:rPr>
+        <w:t>A</w:t>
+      </w:r>
+    </w:p>
+    <w:p>
+      <w:pPr>
+        <w:pStyle w:val="ListParagraph"/>
+        <w:numPr>
+          <w:ilvl w:val="1"/>
+          <w:numId w:val="2"/>
+        </w:numPr>
+        <w:rPr>
+          <w:lang w:val="en-US"/>
+        </w:rPr>
+      </w:pPr>
+      <w:r>
+        <w:rPr>
+          <w:lang w:val="en-US"/>
+        </w:rPr>
+        <w:t>Aa</w:t>
+      </w:r>
+    </w:p>
+    <w:p>
+      <w:pPr>
+        <w:pStyle w:val="ListParagraph"/>
+        <w:numPr>
+          <w:ilvl w:val="0"/>
+          <w:numId w:val="2"/>
+        </w:numPr>
+        <w:rPr>
+          <w:lang w:val="en-US"/>
+        </w:rPr>
+      </w:pPr>
+      <w:r>
+        <w:rPr>
+          <w:lang w:val="en-US"/>
+        </w:rPr>
+        <w:t>B</w:t>
+      </w:r>
+    </w:p>
+    <w:p>
+      <w:pPr>
+        <w:pStyle w:val="ListParagraph"/>
+        <w:numPr>
+          <w:ilvl w:val="1"/>
+          <w:numId w:val="2"/>
+        </w:numPr>
+        <w:rPr>
+          <w:lang w:val="en-US"/>
+        </w:rPr>
+      </w:pPr>
+      <w:r>
+        <w:rPr>
+          <w:lang w:val="en-US"/>
+        </w:rPr>
+        <w:t>Bb</w:t>
+      </w:r>
+    </w:p>
+    <w:p>
+      <w:pPr>
+        <w:pStyle w:val="ListParagraph"/>
+        <w:numPr>
+          <w:ilvl w:val="2"/>
+          <w:numId w:val="2"/>
+        </w:numPr>
+        <w:rPr>
+          <w:lang w:val="en-US"/>
+        </w:rPr>
+      </w:pPr>
+      <w:proofErr w:type="spellStart"/>
+      <w:r>
+        <w:rPr>
+          <w:lang w:val="en-US"/>
+        </w:rPr>
+        <w:t>Bbb</w:t>
+      </w:r>
+      <w:proofErr w:type="spellEnd"/>
+    </w:p>
+    <w:p>
+      <w:pPr>
+        <w:pStyle w:val="ListParagraph"/>
+        <w:ind w:left="2160"/>
+        <w:rPr>
+          <w:lang w:val="en-US"/>
+        </w:rPr>
+      </w:pPr>
+    </w:p>
+    <w:p>
+      <w:pPr>
+        <w:pStyle w:val="ListParagraph"/>
+        <w:numPr>
+          <w:ilvl w:val="0"/>
+          <w:numId w:val="2"/>
+        </w:numPr>
+        <w:rPr>
+          <w:lang w:val="en-US"/>
+        </w:rPr>
+      </w:pPr>
+      <w:r>
+        <w:rPr>
+          <w:lang w:val="en-US"/>
+        </w:rPr>
+        <w:t>C</w:t>
+      </w:r>
+    </w:p>
+    <w:p>
+      <w:pPr>
+        <w:pStyle w:val="ListParagraph"/>
+        <w:numPr>
+          <w:ilvl w:val="0"/>
+          <w:numId w:val="2"/>
+        </w:numPr>
+        <w:rPr>
+          <w:lang w:val="en-US"/>
+        </w:rPr>
+      </w:pPr>
+      <w:r>
+        <w:rPr>
+          <w:lang w:val="en-US"/>
+        </w:rPr>
+        <w:t>D</w:t>
+      </w:r>
+    </w:p>
+    <w:p>
+      <w:pPr>
+        <w:pStyle w:val="ListParagraph"/>
+        <w:numPr>
+          <w:ilvl w:val="0"/>
+          <w:numId w:val="2"/>
+        </w:numPr>
+        <w:rPr>
+          <w:lang w:val="en-US"/>
+        </w:rPr>
+      </w:pPr>
+      <w:r>
+        <w:rPr>
+          <w:lang w:val="en-US"/>
+        </w:rPr>
+        <w:t>E</w:t>
+      </w:r>
+    </w:p>
+    <w:p>
+      <w:pPr>
+        <w:pStyle w:val="ListParagraph"/>
+        <w:numPr>
+          <w:ilvl w:val="0"/>
+          <w:numId w:val="2"/>
+        </w:numPr>
+        <w:rPr>
+          <w:lang w:val="en-US"/>
+        </w:rPr>
+      </w:pPr>
+      <w:r>
+        <w:rPr>
+          <w:lang w:val="en-US"/>
+        </w:rPr>
+        <w:t>F</w:t>
       </w:r>
     </w:p>
     <w:p>
@@ -411,6 +1055,216 @@
     </w:sectPr>
   </w:body>
 </w:document>
+</file>
+
+<file path=word/numbering.xml><?xml version="1.0" encoding="utf-8"?>
+<w:numbering xmlns:wpc="http://schemas.microsoft.com/office/word/2010/wordprocessingCanvas" xmlns:cx="http://schemas.microsoft.com/office/drawing/2014/chartex" xmlns:cx1="http://schemas.microsoft.com/office/drawing/2015/9/8/chartex" xmlns:cx2="http://schemas.microsoft.com/office/drawing/2015/10/21/chartex" xmlns:cx3="http://schemas.microsoft.com/office/drawing/2016/5/9/chartex" xmlns:cx4="http://schemas.microsoft.com/office/drawing/2016/5/10/chartex" xmlns:cx5="http://schemas.microsoft.com/office/drawing/2016/5/11/chartex" xmlns:cx6="http://schemas.microsoft.com/office/drawing/2016/5/12/chartex" xmlns:cx7="http://schemas.microsoft.com/office/drawing/2016/5/13/chartex" xmlns:cx8="http://schemas.microsoft.com/office/drawing/2016/5/14/chartex" xmlns:mc="http://schemas.openxmlformats.org/markup-compatibility/2006" xmlns:aink="http://schemas.microsoft.com/office/drawing/2016/ink" xmlns:am3d="http://schemas.microsoft.com/office/drawing/2017/model3d" xmlns:o="urn:schemas-microsoft-com:office:office" xmlns:r="http://schemas.openxmlformats.org/officeDocument/2006/relationships" xmlns:m="http://schemas.openxmlformats.org/officeDocument/2006/math" xmlns:v="urn:schemas-microsoft-com:vml" xmlns:wp14="http://schemas.microsoft.com/office/word/2010/wordprocessingDrawing" xmlns:wp="http://schemas.openxmlformats.org/drawingml/2006/wordprocessingDrawing" xmlns:w10="urn:schemas-microsoft-com:office:word" xmlns:w="http://schemas.openxmlformats.org/wordprocessingml/2006/main" xmlns:w14="http://schemas.microsoft.com/office/word/2010/wordml" xmlns:w15="http://schemas.microsoft.com/office/word/2012/wordml" xmlns:w16cex="http://schemas.microsoft.com/office/word/2018/wordml/cex" xmlns:w16cid="http://schemas.microsoft.com/office/word/2016/wordml/cid" xmlns:w16="http://schemas.microsoft.com/office/word/2018/wordml" xmlns:w16sdtdh="http://schemas.microsoft.com/office/word/2020/wordml/sdtdatahash" xmlns:w16se="http://schemas.microsoft.com/office/word/2015/wordml/symex" xmlns:wpg="http://schemas.microsoft.com/office/word/2010/wordprocessingGroup" xmlns:wpi="http://schemas.microsoft.com/office/word/2010/wordprocessingInk" xmlns:wne="http://schemas.microsoft.com/office/word/2006/wordml" xmlns:wps="http://schemas.microsoft.com/office/word/2010/wordprocessingShape" mc:Ignorable="w14 w15 w16se w16cid w16 w16cex w16sdtdh wp14">
+  <w:abstractNum w:abstractNumId="0" w15:restartNumberingAfterBreak="0">
+    <w:nsid w:val="1C48233F"/>
+    <w:multiLevelType w:val="hybridMultilevel"/>
+    <w:tmpl w:val="B05C503E"/>
+    <w:lvl w:ilvl="0" w:tplc="04090001">
+      <w:start w:val="1"/>
+      <w:numFmt w:val="bullet"/>
+      <w:lvlText w:val=""/>
+      <w:lvlJc w:val="left"/>
+      <w:pPr>
+        <w:ind w:left="720" w:hanging="360"/>
+      </w:pPr>
+      <w:rPr>
+        <w:rFonts w:ascii="Symbol" w:hAnsi="Symbol" w:hint="default"/>
+      </w:rPr>
+    </w:lvl>
+    <w:lvl w:ilvl="1" w:tplc="04090003">
+      <w:start w:val="1"/>
+      <w:numFmt w:val="bullet"/>
+      <w:lvlText w:val="o"/>
+      <w:lvlJc w:val="left"/>
+      <w:pPr>
+        <w:ind w:left="1440" w:hanging="360"/>
+      </w:pPr>
+      <w:rPr>
+        <w:rFonts w:ascii="Courier New" w:hAnsi="Courier New" w:cs="Courier New" w:hint="default"/>
+      </w:rPr>
+    </w:lvl>
+    <w:lvl w:ilvl="2" w:tplc="04090005">
+      <w:start w:val="1"/>
+      <w:numFmt w:val="bullet"/>
+      <w:lvlText w:val=""/>
+      <w:lvlJc w:val="left"/>
+      <w:pPr>
+        <w:ind w:left="2160" w:hanging="360"/>
+      </w:pPr>
+      <w:rPr>
+        <w:rFonts w:ascii="Wingdings" w:hAnsi="Wingdings" w:hint="default"/>
+      </w:rPr>
+    </w:lvl>
+    <w:lvl w:ilvl="3" w:tplc="04090001" w:tentative="1">
+      <w:start w:val="1"/>
+      <w:numFmt w:val="bullet"/>
+      <w:lvlText w:val=""/>
+      <w:lvlJc w:val="left"/>
+      <w:pPr>
+        <w:ind w:left="2880" w:hanging="360"/>
+      </w:pPr>
+      <w:rPr>
+        <w:rFonts w:ascii="Symbol" w:hAnsi="Symbol" w:hint="default"/>
+      </w:rPr>
+    </w:lvl>
+    <w:lvl w:ilvl="4" w:tplc="04090003" w:tentative="1">
+      <w:start w:val="1"/>
+      <w:numFmt w:val="bullet"/>
+      <w:lvlText w:val="o"/>
+      <w:lvlJc w:val="left"/>
+      <w:pPr>
+        <w:ind w:left="3600" w:hanging="360"/>
+      </w:pPr>
+      <w:rPr>
+        <w:rFonts w:ascii="Courier New" w:hAnsi="Courier New" w:cs="Courier New" w:hint="default"/>
+      </w:rPr>
+    </w:lvl>
+    <w:lvl w:ilvl="5" w:tplc="04090005" w:tentative="1">
+      <w:start w:val="1"/>
+      <w:numFmt w:val="bullet"/>
+      <w:lvlText w:val=""/>
+      <w:lvlJc w:val="left"/>
+      <w:pPr>
+        <w:ind w:left="4320" w:hanging="360"/>
+      </w:pPr>
+      <w:rPr>
+        <w:rFonts w:ascii="Wingdings" w:hAnsi="Wingdings" w:hint="default"/>
+      </w:rPr>
+    </w:lvl>
+    <w:lvl w:ilvl="6" w:tplc="04090001" w:tentative="1">
+      <w:start w:val="1"/>
+      <w:numFmt w:val="bullet"/>
+      <w:lvlText w:val=""/>
+      <w:lvlJc w:val="left"/>
+      <w:pPr>
+        <w:ind w:left="5040" w:hanging="360"/>
+      </w:pPr>
+      <w:rPr>
+        <w:rFonts w:ascii="Symbol" w:hAnsi="Symbol" w:hint="default"/>
+      </w:rPr>
+    </w:lvl>
+    <w:lvl w:ilvl="7" w:tplc="04090003" w:tentative="1">
+      <w:start w:val="1"/>
+      <w:numFmt w:val="bullet"/>
+      <w:lvlText w:val="o"/>
+      <w:lvlJc w:val="left"/>
+      <w:pPr>
+        <w:ind w:left="5760" w:hanging="360"/>
+      </w:pPr>
+      <w:rPr>
+        <w:rFonts w:ascii="Courier New" w:hAnsi="Courier New" w:cs="Courier New" w:hint="default"/>
+      </w:rPr>
+    </w:lvl>
+    <w:lvl w:ilvl="8" w:tplc="04090005" w:tentative="1">
+      <w:start w:val="1"/>
+      <w:numFmt w:val="bullet"/>
+      <w:lvlText w:val=""/>
+      <w:lvlJc w:val="left"/>
+      <w:pPr>
+        <w:ind w:left="6480" w:hanging="360"/>
+      </w:pPr>
+      <w:rPr>
+        <w:rFonts w:ascii="Wingdings" w:hAnsi="Wingdings" w:hint="default"/>
+      </w:rPr>
+    </w:lvl>
+  </w:abstractNum>
+  <w:abstractNum w:abstractNumId="1" w15:restartNumberingAfterBreak="0">
+    <w:nsid w:val="7D300040"/>
+    <w:multiLevelType w:val="hybridMultilevel"/>
+    <w:tmpl w:val="9D508044"/>
+    <w:lvl w:ilvl="0" w:tplc="0409000F">
+      <w:start w:val="1"/>
+      <w:numFmt w:val="decimal"/>
+      <w:lvlText w:val="%1."/>
+      <w:lvlJc w:val="left"/>
+      <w:pPr>
+        <w:ind w:left="720" w:hanging="360"/>
+      </w:pPr>
+    </w:lvl>
+    <w:lvl w:ilvl="1" w:tplc="04090019">
+      <w:start w:val="1"/>
+      <w:numFmt w:val="lowerLetter"/>
+      <w:lvlText w:val="%2."/>
+      <w:lvlJc w:val="left"/>
+      <w:pPr>
+        <w:ind w:left="1440" w:hanging="360"/>
+      </w:pPr>
+    </w:lvl>
+    <w:lvl w:ilvl="2" w:tplc="0409001B" w:tentative="1">
+      <w:start w:val="1"/>
+      <w:numFmt w:val="lowerRoman"/>
+      <w:lvlText w:val="%3."/>
+      <w:lvlJc w:val="right"/>
+      <w:pPr>
+        <w:ind w:left="2160" w:hanging="180"/>
+      </w:pPr>
+    </w:lvl>
+    <w:lvl w:ilvl="3" w:tplc="0409000F" w:tentative="1">
+      <w:start w:val="1"/>
+      <w:numFmt w:val="decimal"/>
+      <w:lvlText w:val="%4."/>
+      <w:lvlJc w:val="left"/>
+      <w:pPr>
+        <w:ind w:left="2880" w:hanging="360"/>
+      </w:pPr>
+    </w:lvl>
+    <w:lvl w:ilvl="4" w:tplc="04090019" w:tentative="1">
+      <w:start w:val="1"/>
+      <w:numFmt w:val="lowerLetter"/>
+      <w:lvlText w:val="%5."/>
+      <w:lvlJc w:val="left"/>
+      <w:pPr>
+        <w:ind w:left="3600" w:hanging="360"/>
+      </w:pPr>
+    </w:lvl>
+    <w:lvl w:ilvl="5" w:tplc="0409001B" w:tentative="1">
+      <w:start w:val="1"/>
+      <w:numFmt w:val="lowerRoman"/>
+      <w:lvlText w:val="%6."/>
+      <w:lvlJc w:val="right"/>
+      <w:pPr>
+        <w:ind w:left="4320" w:hanging="180"/>
+      </w:pPr>
+    </w:lvl>
+    <w:lvl w:ilvl="6" w:tplc="0409000F" w:tentative="1">
+      <w:start w:val="1"/>
+      <w:numFmt w:val="decimal"/>
+      <w:lvlText w:val="%7."/>
+      <w:lvlJc w:val="left"/>
+      <w:pPr>
+        <w:ind w:left="5040" w:hanging="360"/>
+      </w:pPr>
+    </w:lvl>
+    <w:lvl w:ilvl="7" w:tplc="04090019" w:tentative="1">
+      <w:start w:val="1"/>
+      <w:numFmt w:val="lowerLetter"/>
+      <w:lvlText w:val="%8."/>
+      <w:lvlJc w:val="left"/>
+      <w:pPr>
+        <w:ind w:left="5760" w:hanging="360"/>
+      </w:pPr>
+    </w:lvl>
+    <w:lvl w:ilvl="8" w:tplc="0409001B" w:tentative="1">
+      <w:start w:val="1"/>
+      <w:numFmt w:val="lowerRoman"/>
+      <w:lvlText w:val="%9."/>
+      <w:lvlJc w:val="right"/>
+      <w:pPr>
+        <w:ind w:left="6480" w:hanging="180"/>
+      </w:pPr>
+    </w:lvl>
+  </w:abstractNum>
+  <w:num w:numId="1">
+    <w:abstractNumId w:val="1"/>
+  </w:num>
+  <w:num w:numId="2">
+    <w:abstractNumId w:val="0"/>
+  </w:num>
+</w:numbering>
 </file>
 
 <file path=word/styles.xml><?xml version="1.0" encoding="utf-8"?>
@@ -937,6 +1791,17 @@
       <w:szCs w:val="56"/>
     </w:rPr>
   </w:style>
+  <w:style w:type="paragraph" w:styleId="ListParagraph">
+    <w:name w:val="List Paragraph"/>
+    <w:basedOn w:val="Normal"/>
+    <w:uiPriority w:val="34"/>
+    <w:qFormat/>
+    <w:rsid w:val="00C47671"/>
+    <w:pPr>
+      <w:ind w:left="720"/>
+      <w:contextualSpacing/>
+    </w:pPr>
+  </w:style>
 </w:styles>
 </file>
 

</xml_diff>

<commit_message>
continue to add run format
</commit_message>
<xml_diff>
--- a/examples/word-files/just-text.docx
+++ b/examples/word-files/just-text.docx
@@ -257,23 +257,21 @@
     <w:p>
       <w:pPr>
         <w:rPr>
-          <w:lang w:val="en-US" w:eastAsia="ja-JP"/>
-        </w:rPr>
-      </w:pPr>
-      <w:r>
-        <w:rPr>
-          <w:lang w:val="en-US"/>
-        </w:rPr>
-        <w:t xml:space="preserve">These are some special </w:t>
-      </w:r>
-      <w:proofErr w:type="gramStart"/>
-      <w:r>
-        <w:rPr>
-          <w:lang w:val="en-US"/>
-        </w:rPr>
-        <w:t>text</w:t>
-      </w:r>
-      <w:proofErr w:type="gramEnd"/>
+          <w:lang w:val="en-US"/>
+        </w:rPr>
+      </w:pPr>
+      <w:r>
+        <w:rPr>
+          <w:lang w:val="en-US"/>
+        </w:rPr>
+        <w:t>These are some special text</w:t>
+      </w:r>
+      <w:r>
+        <w:rPr>
+          <w:lang w:val="en-US"/>
+        </w:rPr>
+        <w:t>s</w:t>
+      </w:r>
       <w:r>
         <w:rPr>
           <w:lang w:val="en-US"/>
@@ -304,6 +302,281 @@
     <w:p>
       <w:pPr>
         <w:rPr>
+          <w:lang w:val="en-US"/>
+        </w:rPr>
+      </w:pPr>
+      <w:r>
+        <w:rPr>
+          <w:lang w:val="en-US"/>
+        </w:rPr>
+        <w:t xml:space="preserve">This is </w:t>
+      </w:r>
+      <w:r>
+        <w:rPr>
+          <w:rFonts w:cs="Times New Roman (Body CS)"/>
+          <w:dstrike/>
+          <w:lang w:val="en-US"/>
+        </w:rPr>
+        <w:t>double strike</w:t>
+      </w:r>
+      <w:r>
+        <w:rPr>
+          <w:lang w:val="en-US"/>
+        </w:rPr>
+        <w:t xml:space="preserve"> text</w:t>
+      </w:r>
+      <w:r>
+        <w:rPr>
+          <w:lang w:val="en-US"/>
+        </w:rPr>
+        <w:t xml:space="preserve">, </w:t>
+      </w:r>
+      <w:r>
+        <w:rPr>
+          <w:rFonts w:cs="Times New Roman (Body CS)"/>
+          <w:strike/>
+          <w:lang w:val="en-US"/>
+        </w:rPr>
+        <w:t>strike</w:t>
+      </w:r>
+      <w:r>
+        <w:rPr>
+          <w:lang w:val="en-US"/>
+        </w:rPr>
+        <w:t xml:space="preserve"> text, </w:t>
+      </w:r>
+      <w:r>
+        <w:rPr>
+          <w:sz w:val="56"/>
+          <w:szCs w:val="56"/>
+          <w:lang w:val="en-US"/>
+        </w:rPr>
+        <w:t>font-size: 28</w:t>
+      </w:r>
+      <w:r>
+        <w:rPr>
+          <w:lang w:val="en-US"/>
+        </w:rPr>
+        <w:t xml:space="preserve"> </w:t>
+      </w:r>
+      <w:proofErr w:type="gramStart"/>
+      <w:r>
+        <w:rPr>
+          <w:lang w:val="en-US"/>
+        </w:rPr>
+        <w:t>text</w:t>
+      </w:r>
+      <w:proofErr w:type="gramEnd"/>
+      <w:r>
+        <w:rPr>
+          <w:lang w:val="en-US"/>
+        </w:rPr>
+        <w:t xml:space="preserve">, </w:t>
+      </w:r>
+    </w:p>
+    <w:p>
+      <w:pPr>
+        <w:rPr>
+          <w:lang w:val="en-US"/>
+        </w:rPr>
+      </w:pPr>
+      <w:r>
+        <w:rPr>
+          <w:u w:val="single"/>
+          <w:lang w:val="en-US"/>
+        </w:rPr>
+        <w:t>underlined</w:t>
+      </w:r>
+      <w:r>
+        <w:rPr>
+          <w:lang w:val="en-US"/>
+        </w:rPr>
+        <w:t xml:space="preserve"> </w:t>
+      </w:r>
+      <w:r>
+        <w:rPr>
+          <w:lang w:val="en-US"/>
+        </w:rPr>
+        <w:t xml:space="preserve">text, </w:t>
+      </w:r>
+      <w:r>
+        <w:rPr>
+          <w:u w:val="double"/>
+          <w:lang w:val="en-US"/>
+        </w:rPr>
+        <w:t>double underlined</w:t>
+      </w:r>
+      <w:r>
+        <w:rPr>
+          <w:lang w:val="en-US"/>
+        </w:rPr>
+        <w:t xml:space="preserve"> text, </w:t>
+      </w:r>
+      <w:r>
+        <w:rPr>
+          <w:u w:val="thick"/>
+          <w:lang w:val="en-US"/>
+        </w:rPr>
+        <w:t>thick underlined</w:t>
+      </w:r>
+      <w:r>
+        <w:rPr>
+          <w:lang w:val="en-US"/>
+        </w:rPr>
+        <w:t xml:space="preserve"> text, </w:t>
+      </w:r>
+      <w:r>
+        <w:rPr>
+          <w:u w:val="dotted"/>
+          <w:lang w:val="en-US"/>
+        </w:rPr>
+        <w:t>dotted underlined</w:t>
+      </w:r>
+      <w:r>
+        <w:rPr>
+          <w:lang w:val="en-US"/>
+        </w:rPr>
+        <w:t xml:space="preserve"> text, </w:t>
+      </w:r>
+      <w:r>
+        <w:rPr>
+          <w:u w:val="dash"/>
+          <w:lang w:val="en-US"/>
+        </w:rPr>
+        <w:t>dashed underlined</w:t>
+      </w:r>
+      <w:r>
+        <w:rPr>
+          <w:lang w:val="en-US"/>
+        </w:rPr>
+        <w:t xml:space="preserve"> text, </w:t>
+      </w:r>
+      <w:r>
+        <w:rPr>
+          <w:u w:val="dotDash"/>
+          <w:lang w:val="en-US"/>
+        </w:rPr>
+        <w:t>dot-dash u</w:t>
+      </w:r>
+      <w:r>
+        <w:rPr>
+          <w:lang w:val="en-US"/>
+        </w:rPr>
+        <w:t xml:space="preserve">, </w:t>
+      </w:r>
+      <w:r>
+        <w:rPr>
+          <w:u w:val="dotDotDash"/>
+          <w:lang w:val="en-US"/>
+        </w:rPr>
+        <w:t>dot-dot-dash u</w:t>
+      </w:r>
+      <w:r>
+        <w:rPr>
+          <w:lang w:val="en-US"/>
+        </w:rPr>
+        <w:t xml:space="preserve">, </w:t>
+      </w:r>
+      <w:r>
+        <w:rPr>
+          <w:rFonts w:cs="Times New Roman (Body CS)"/>
+          <w:u w:val="wave" w:color="FF0000"/>
+          <w:lang w:val="en-US"/>
+        </w:rPr>
+        <w:t>wave u</w:t>
+      </w:r>
+      <w:r>
+        <w:rPr>
+          <w:lang w:val="en-US"/>
+        </w:rPr>
+        <w:t xml:space="preserve">, </w:t>
+      </w:r>
+      <w:r>
+        <w:rPr>
+          <w:rFonts w:cs="Times New Roman (Body CS)"/>
+          <w:u w:val="wavyHeavy" w:color="70AD47" w:themeColor="accent6"/>
+          <w:lang w:val="en-US"/>
+        </w:rPr>
+        <w:t>heavy wave u</w:t>
+      </w:r>
+      <w:r>
+        <w:rPr>
+          <w:lang w:val="en-US"/>
+        </w:rPr>
+        <w:t>.</w:t>
+      </w:r>
+    </w:p>
+    <w:p>
+      <w:pPr>
+        <w:rPr>
+          <w:lang w:val="en-US"/>
+        </w:rPr>
+      </w:pPr>
+    </w:p>
+    <w:p>
+      <w:pPr>
+        <w:rPr>
+          <w:lang w:val="en-US"/>
+        </w:rPr>
+      </w:pPr>
+      <w:r>
+        <w:rPr>
+          <w:strike/>
+          <w:u w:val="wave"/>
+          <w:lang w:val="en-US"/>
+        </w:rPr>
+        <w:t>underline and strike</w:t>
+      </w:r>
+      <w:r>
+        <w:rPr>
+          <w:lang w:val="en-US"/>
+        </w:rPr>
+        <w:t xml:space="preserve"> text.</w:t>
+      </w:r>
+    </w:p>
+    <w:p>
+      <w:pPr>
+        <w:rPr>
+          <w:lang w:val="en-US"/>
+        </w:rPr>
+      </w:pPr>
+    </w:p>
+    <w:p>
+      <w:pPr>
+        <w:rPr>
+          <w:lang w:val="en-US"/>
+        </w:rPr>
+      </w:pPr>
+      <w:r>
+        <w:rPr>
+          <w:rFonts w:cs="Times New Roman (Body CS)"/>
+          <w:b/>
+          <w:bCs/>
+          <w:i/>
+          <w:iCs/>
+          <w:strike/>
+          <w:u w:val="wave" w:color="4472C4" w:themeColor="accent1"/>
+          <w:lang w:val="en-US"/>
+        </w:rPr>
+        <w:t>U and s and b and I text</w:t>
+      </w:r>
+      <w:r>
+        <w:rPr>
+          <w:lang w:val="en-US"/>
+        </w:rPr>
+        <w:t>.</w:t>
+      </w:r>
+    </w:p>
+    <w:p>
+      <w:pPr>
+        <w:rPr>
+          <w:lang w:val="en-US"/>
+        </w:rPr>
+      </w:pPr>
+    </w:p>
+    <w:p>
+      <w:pPr>
+        <w:rPr>
           <w:lang w:val="en-US" w:eastAsia="ja-JP"/>
         </w:rPr>
       </w:pPr>
@@ -332,7 +605,7 @@
         <w:rPr>
           <w:lang w:val="en-US"/>
         </w:rPr>
-        <w:t>aks</w:t>
+        <w:t>ak</w:t>
       </w:r>
       <w:proofErr w:type="spellEnd"/>
       <w:r>
@@ -574,6 +847,7 @@
         <w:rPr>
           <w:lang w:val="en-US"/>
         </w:rPr>
+        <w:lastRenderedPageBreak/>
         <w:t>Only 1</w:t>
       </w:r>
       <w:r>
@@ -734,7 +1008,6 @@
         <w:rPr>
           <w:lang w:val="en-US"/>
         </w:rPr>
-        <w:lastRenderedPageBreak/>
         <w:t>A</w:t>
       </w:r>
       <w:r>

</xml_diff>